<commit_message>
Updating the Interview QA
</commit_message>
<xml_diff>
--- a/Flutter/Flutter_Interview_QA.docx
+++ b/Flutter/Flutter_Interview_QA.docx
@@ -8,16 +8,447 @@
         <w:shd w:val="clear" w:color="auto" w:fill="FFFFFF"/>
         <w:spacing w:line="300" w:lineRule="atLeast"/>
         <w:rPr>
-          <w:rFonts w:ascii="Helvetica" w:hAnsi="Helvetica"/>
-          <w:color w:val="5F6368"/>
-        </w:rPr>
-      </w:pPr>
-      <w:r>
-        <w:rPr>
           <w:rStyle w:val="go"/>
           <w:rFonts w:ascii="Helvetica" w:hAnsi="Helvetica"/>
           <w:color w:val="5E5E5E"/>
         </w:rPr>
+      </w:pPr>
+      <w:r>
+        <w:rPr>
+          <w:rStyle w:val="go"/>
+          <w:rFonts w:ascii="Helvetica" w:hAnsi="Helvetica"/>
+          <w:color w:val="5E5E5E"/>
+        </w:rPr>
+        <w:t>Virtusa</w:t>
+      </w:r>
+    </w:p>
+    <w:p>
+      <w:pPr>
+        <w:pStyle w:val="ListParagraph"/>
+        <w:numPr>
+          <w:ilvl w:val="0"/>
+          <w:numId w:val="4"/>
+        </w:numPr>
+        <w:rPr>
+          <w:lang w:bidi="ar-SA"/>
+        </w:rPr>
+      </w:pPr>
+      <w:r>
+        <w:rPr>
+          <w:lang w:bidi="ar-SA"/>
+        </w:rPr>
+        <w:t>What is view model</w:t>
+      </w:r>
+    </w:p>
+    <w:p>
+      <w:pPr>
+        <w:pStyle w:val="ListParagraph"/>
+        <w:numPr>
+          <w:ilvl w:val="0"/>
+          <w:numId w:val="4"/>
+        </w:numPr>
+        <w:rPr>
+          <w:lang w:bidi="ar-SA"/>
+        </w:rPr>
+      </w:pPr>
+      <w:r>
+        <w:rPr>
+          <w:lang w:bidi="ar-SA"/>
+        </w:rPr>
+        <w:t>Which corotine scope you will use in case of calling api</w:t>
+      </w:r>
+    </w:p>
+    <w:p>
+      <w:pPr>
+        <w:pStyle w:val="ListParagraph"/>
+        <w:numPr>
+          <w:ilvl w:val="0"/>
+          <w:numId w:val="4"/>
+        </w:numPr>
+        <w:rPr>
+          <w:lang w:bidi="ar-SA"/>
+        </w:rPr>
+      </w:pPr>
+      <w:r>
+        <w:rPr>
+          <w:lang w:bidi="ar-SA"/>
+        </w:rPr>
+        <w:t>Which all Depandancy injection you used till now</w:t>
+      </w:r>
+    </w:p>
+    <w:p>
+      <w:pPr>
+        <w:pStyle w:val="ListParagraph"/>
+        <w:numPr>
+          <w:ilvl w:val="0"/>
+          <w:numId w:val="4"/>
+        </w:numPr>
+        <w:rPr>
+          <w:lang w:bidi="ar-SA"/>
+        </w:rPr>
+      </w:pPr>
+      <w:r>
+        <w:rPr>
+          <w:lang w:bidi="ar-SA"/>
+        </w:rPr>
+        <w:t>How many way we can inject the the depandany in Android</w:t>
+      </w:r>
+    </w:p>
+    <w:p>
+      <w:pPr>
+        <w:pStyle w:val="ListParagraph"/>
+        <w:rPr>
+          <w:lang w:bidi="ar-SA"/>
+        </w:rPr>
+      </w:pPr>
+      <w:r>
+        <w:rPr>
+          <w:rFonts w:ascii="Arial" w:hAnsi="Arial" w:cs="Arial"/>
+          <w:color w:val="4D5156"/>
+          <w:highlight w:val="yellow"/>
+          <w:shd w:val="clear" w:color="auto" w:fill="FFFFFF"/>
+        </w:rPr>
+        <w:t>There are </w:t>
+      </w:r>
+      <w:r>
+        <w:rPr>
+          <w:rFonts w:ascii="Arial" w:hAnsi="Arial" w:cs="Arial"/>
+          <w:color w:val="040C28"/>
+          <w:highlight w:val="yellow"/>
+        </w:rPr>
+        <w:t>three types of dependency injection</w:t>
+      </w:r>
+      <w:r>
+        <w:rPr>
+          <w:rFonts w:ascii="Arial" w:hAnsi="Arial" w:cs="Arial"/>
+          <w:color w:val="4D5156"/>
+          <w:highlight w:val="yellow"/>
+          <w:shd w:val="clear" w:color="auto" w:fill="FFFFFF"/>
+        </w:rPr>
+        <w:t> — constructor injection, method injection, and property injectio</w:t>
+      </w:r>
+    </w:p>
+    <w:p>
+      <w:pPr>
+        <w:pStyle w:val="ListParagraph"/>
+        <w:numPr>
+          <w:ilvl w:val="0"/>
+          <w:numId w:val="4"/>
+        </w:numPr>
+        <w:rPr>
+          <w:lang w:bidi="ar-SA"/>
+        </w:rPr>
+      </w:pPr>
+      <w:r>
+        <w:rPr>
+          <w:lang w:bidi="ar-SA"/>
+        </w:rPr>
+        <w:t xml:space="preserve">What is Builder design pattern </w:t>
+      </w:r>
+    </w:p>
+    <w:p>
+      <w:pPr>
+        <w:pStyle w:val="ListParagraph"/>
+        <w:numPr>
+          <w:ilvl w:val="0"/>
+          <w:numId w:val="4"/>
+        </w:numPr>
+        <w:rPr>
+          <w:lang w:bidi="ar-SA"/>
+        </w:rPr>
+      </w:pPr>
+      <w:r>
+        <w:rPr>
+          <w:lang w:bidi="ar-SA"/>
+        </w:rPr>
+        <w:t xml:space="preserve">How chhat is working </w:t>
+      </w:r>
+    </w:p>
+    <w:p>
+      <w:pPr>
+        <w:pStyle w:val="ListParagraph"/>
+        <w:numPr>
+          <w:ilvl w:val="0"/>
+          <w:numId w:val="4"/>
+        </w:numPr>
+        <w:rPr>
+          <w:lang w:bidi="ar-SA"/>
+        </w:rPr>
+      </w:pPr>
+      <w:r>
+        <w:rPr>
+          <w:lang w:bidi="ar-SA"/>
+        </w:rPr>
+        <w:t xml:space="preserve">What is happed if you access the file storage without user parmission </w:t>
+      </w:r>
+    </w:p>
+    <w:p>
+      <w:pPr>
+        <w:pStyle w:val="ListParagraph"/>
+        <w:numPr>
+          <w:ilvl w:val="0"/>
+          <w:numId w:val="4"/>
+        </w:numPr>
+        <w:rPr>
+          <w:lang w:bidi="ar-SA"/>
+        </w:rPr>
+      </w:pPr>
+      <w:r>
+        <w:rPr>
+          <w:lang w:bidi="ar-SA"/>
+        </w:rPr>
+        <w:t>Wha is different b/w lateinit and lazy</w:t>
+      </w:r>
+    </w:p>
+    <w:p>
+      <w:pPr>
+        <w:pStyle w:val="ListParagraph"/>
+        <w:numPr>
+          <w:ilvl w:val="0"/>
+          <w:numId w:val="4"/>
+        </w:numPr>
+        <w:rPr>
+          <w:lang w:bidi="ar-SA"/>
+        </w:rPr>
+      </w:pPr>
+      <w:r>
+        <w:rPr>
+          <w:lang w:bidi="ar-SA"/>
+        </w:rPr>
+        <w:t xml:space="preserve">Can we declear lateinit variable as nullable </w:t>
+      </w:r>
+    </w:p>
+    <w:p>
+      <w:pPr>
+        <w:pStyle w:val="ListParagraph"/>
+        <w:rPr>
+          <w:lang w:bidi="ar-SA"/>
+        </w:rPr>
+      </w:pPr>
+      <w:r>
+        <w:rPr>
+          <w:rFonts w:ascii="Consolas" w:hAnsi="Consolas"/>
+          <w:color w:val="EC5424"/>
+          <w:sz w:val="30"/>
+          <w:szCs w:val="30"/>
+          <w:shd w:val="clear" w:color="auto" w:fill="313336"/>
+        </w:rPr>
+        <w:t>'lateinit' modifier is not allowed on properties of nullable types</w:t>
+      </w:r>
+    </w:p>
+    <w:p>
+      <w:pPr>
+        <w:pStyle w:val="ListParagraph"/>
+        <w:numPr>
+          <w:ilvl w:val="0"/>
+          <w:numId w:val="4"/>
+        </w:numPr>
+        <w:rPr>
+          <w:lang w:bidi="ar-SA"/>
+        </w:rPr>
+      </w:pPr>
+      <w:r>
+        <w:rPr>
+          <w:lang w:bidi="ar-SA"/>
+        </w:rPr>
+        <w:t>Which type of erro will accure when we can acces the lateinit variable without initializing it</w:t>
+      </w:r>
+    </w:p>
+    <w:p>
+      <w:pPr>
+        <w:pStyle w:val="ListParagraph"/>
+        <w:rPr>
+          <w:lang w:bidi="ar-SA"/>
+        </w:rPr>
+      </w:pPr>
+      <w:r>
+        <w:rPr>
+          <w:rFonts w:ascii="Consolas" w:hAnsi="Consolas"/>
+          <w:color w:val="EC5424"/>
+          <w:sz w:val="30"/>
+          <w:szCs w:val="30"/>
+          <w:shd w:val="clear" w:color="auto" w:fill="313336"/>
+        </w:rPr>
+        <w:t>Exception in thread "main" kotlin.UninitializedPropertyAccessException: lateinit property xx has not been initialized</w:t>
+      </w:r>
+    </w:p>
+    <w:p>
+      <w:pPr>
+        <w:pStyle w:val="ListParagraph"/>
+        <w:numPr>
+          <w:ilvl w:val="0"/>
+          <w:numId w:val="4"/>
+        </w:numPr>
+        <w:rPr>
+          <w:lang w:bidi="ar-SA"/>
+        </w:rPr>
+      </w:pPr>
+    </w:p>
+    <w:p>
+      <w:pPr>
+        <w:rPr>
+          <w:lang w:bidi="ar-SA"/>
+        </w:rPr>
+      </w:pPr>
+    </w:p>
+    <w:p>
+      <w:pPr>
+        <w:rPr>
+          <w:lang w:bidi="ar-SA"/>
+        </w:rPr>
+      </w:pPr>
+    </w:p>
+    <w:p>
+      <w:pPr>
+        <w:rPr>
+          <w:lang w:bidi="ar-SA"/>
+        </w:rPr>
+      </w:pPr>
+    </w:p>
+    <w:p>
+      <w:pPr>
+        <w:pStyle w:val="Heading3"/>
+        <w:shd w:val="clear" w:color="auto" w:fill="FFFFFF"/>
+        <w:spacing w:line="300" w:lineRule="atLeast"/>
+        <w:rPr>
+          <w:rStyle w:val="go"/>
+          <w:rFonts w:ascii="Helvetica" w:hAnsi="Helvetica"/>
+          <w:color w:val="5E5E5E"/>
+        </w:rPr>
+      </w:pPr>
+      <w:r>
+        <w:rPr>
+          <w:rStyle w:val="go"/>
+          <w:rFonts w:ascii="Helvetica" w:hAnsi="Helvetica"/>
+          <w:color w:val="5E5E5E"/>
+        </w:rPr>
+        <w:t>HyQue  =&gt; Fluttre</w:t>
+      </w:r>
+    </w:p>
+    <w:p>
+      <w:pPr>
+        <w:pStyle w:val="ListParagraph"/>
+        <w:numPr>
+          <w:ilvl w:val="0"/>
+          <w:numId w:val="3"/>
+        </w:numPr>
+        <w:rPr>
+          <w:lang w:bidi="ar-SA"/>
+        </w:rPr>
+      </w:pPr>
+      <w:r>
+        <w:rPr>
+          <w:lang w:bidi="ar-SA"/>
+        </w:rPr>
+        <w:t>What is Type widgit in flutter</w:t>
+      </w:r>
+    </w:p>
+    <w:p>
+      <w:pPr>
+        <w:pStyle w:val="ListParagraph"/>
+        <w:numPr>
+          <w:ilvl w:val="0"/>
+          <w:numId w:val="3"/>
+        </w:numPr>
+        <w:rPr>
+          <w:lang w:bidi="ar-SA"/>
+        </w:rPr>
+      </w:pPr>
+      <w:r>
+        <w:rPr>
+          <w:lang w:bidi="ar-SA"/>
+        </w:rPr>
+        <w:t xml:space="preserve">What  state of stateful widghit </w:t>
+      </w:r>
+    </w:p>
+    <w:p>
+      <w:pPr>
+        <w:pStyle w:val="ListParagraph"/>
+        <w:numPr>
+          <w:ilvl w:val="0"/>
+          <w:numId w:val="3"/>
+        </w:numPr>
+        <w:rPr>
+          <w:lang w:bidi="ar-SA"/>
+        </w:rPr>
+      </w:pPr>
+      <w:r>
+        <w:rPr>
+          <w:lang w:bidi="ar-SA"/>
+        </w:rPr>
+        <w:t xml:space="preserve">What is mount </w:t>
+      </w:r>
+    </w:p>
+    <w:p>
+      <w:pPr>
+        <w:pStyle w:val="ListParagraph"/>
+        <w:numPr>
+          <w:ilvl w:val="0"/>
+          <w:numId w:val="3"/>
+        </w:numPr>
+        <w:rPr>
+          <w:lang w:bidi="ar-SA"/>
+        </w:rPr>
+      </w:pPr>
+      <w:r>
+        <w:rPr>
+          <w:lang w:bidi="ar-SA"/>
+        </w:rPr>
+        <w:t xml:space="preserve">What is media query </w:t>
+      </w:r>
+    </w:p>
+    <w:p>
+      <w:pPr>
+        <w:pStyle w:val="ListParagraph"/>
+        <w:numPr>
+          <w:ilvl w:val="0"/>
+          <w:numId w:val="3"/>
+        </w:numPr>
+        <w:rPr>
+          <w:lang w:bidi="ar-SA"/>
+        </w:rPr>
+      </w:pPr>
+      <w:r>
+        <w:rPr>
+          <w:lang w:bidi="ar-SA"/>
+        </w:rPr>
+        <w:t xml:space="preserve">What is const &amp; final in flutter </w:t>
+      </w:r>
+    </w:p>
+    <w:p>
+      <w:pPr>
+        <w:pStyle w:val="ListParagraph"/>
+        <w:numPr>
+          <w:ilvl w:val="0"/>
+          <w:numId w:val="3"/>
+        </w:numPr>
+        <w:rPr>
+          <w:lang w:bidi="ar-SA"/>
+        </w:rPr>
+      </w:pPr>
+      <w:r>
+        <w:rPr>
+          <w:lang w:bidi="ar-SA"/>
+        </w:rPr>
+        <w:t xml:space="preserve">What is private, public and global key in flutter </w:t>
+      </w:r>
+    </w:p>
+    <w:p>
+      <w:pPr>
+        <w:pStyle w:val="Heading3"/>
+        <w:shd w:val="clear" w:color="auto" w:fill="FFFFFF"/>
+        <w:spacing w:line="300" w:lineRule="atLeast"/>
+        <w:rPr>
+          <w:rFonts w:ascii="Helvetica" w:hAnsi="Helvetica"/>
+          <w:color w:val="5F6368"/>
+        </w:rPr>
+      </w:pPr>
+      <w:r>
+        <w:rPr>
+          <w:rStyle w:val="go"/>
+          <w:rFonts w:ascii="Helvetica" w:hAnsi="Helvetica"/>
+          <w:color w:val="5E5E5E"/>
+        </w:rPr>
         <w:t>Conneqtcorp  =&gt; Flutter</w:t>
       </w:r>
     </w:p>
@@ -197,6 +628,7 @@
           <w:szCs w:val="21"/>
           <w:u w:color="0000E9"/>
         </w:rPr>
+        <w:lastRenderedPageBreak/>
         <w:t>How we execute tow task P</w:t>
       </w:r>
       <w:r>
@@ -207,6 +639,30 @@
           <w:u w:color="0000E9"/>
         </w:rPr>
         <w:t>arallelly</w:t>
+      </w:r>
+    </w:p>
+    <w:p>
+      <w:pPr>
+        <w:pStyle w:val="Body"/>
+        <w:numPr>
+          <w:ilvl w:val="0"/>
+          <w:numId w:val="1"/>
+        </w:numPr>
+        <w:rPr>
+          <w:color w:val="0000E9"/>
+          <w:sz w:val="21"/>
+          <w:szCs w:val="21"/>
+          <w:u w:color="0000E9"/>
+        </w:rPr>
+      </w:pPr>
+      <w:r>
+        <w:rPr>
+          <w:color w:val="0000E9"/>
+          <w:sz w:val="21"/>
+          <w:szCs w:val="21"/>
+          <w:u w:color="0000E9"/>
+        </w:rPr>
+        <w:t>What is diffrent b/w navigator &amp; route</w:t>
       </w:r>
     </w:p>
     <w:p/>
@@ -377,6 +833,184 @@
     </w:lvl>
   </w:abstractNum>
   <w:abstractNum w:abstractNumId="1">
+    <w:nsid w:val="40CD3F4A"/>
+    <w:multiLevelType w:val="hybridMultilevel"/>
+    <w:tmpl w:val="8E387424"/>
+    <w:lvl w:ilvl="0" w:tplc="0409000F">
+      <w:start w:val="1"/>
+      <w:numFmt w:val="decimal"/>
+      <w:lvlText w:val="%1."/>
+      <w:lvlJc w:val="left"/>
+      <w:pPr>
+        <w:ind w:left="720" w:hanging="360"/>
+      </w:pPr>
+      <w:rPr>
+        <w:rFonts w:hint="default"/>
+      </w:rPr>
+    </w:lvl>
+    <w:lvl w:ilvl="1" w:tplc="04090019" w:tentative="1">
+      <w:start w:val="1"/>
+      <w:numFmt w:val="lowerLetter"/>
+      <w:lvlText w:val="%2."/>
+      <w:lvlJc w:val="left"/>
+      <w:pPr>
+        <w:ind w:left="1440" w:hanging="360"/>
+      </w:pPr>
+    </w:lvl>
+    <w:lvl w:ilvl="2" w:tplc="0409001B" w:tentative="1">
+      <w:start w:val="1"/>
+      <w:numFmt w:val="lowerRoman"/>
+      <w:lvlText w:val="%3."/>
+      <w:lvlJc w:val="right"/>
+      <w:pPr>
+        <w:ind w:left="2160" w:hanging="180"/>
+      </w:pPr>
+    </w:lvl>
+    <w:lvl w:ilvl="3" w:tplc="0409000F" w:tentative="1">
+      <w:start w:val="1"/>
+      <w:numFmt w:val="decimal"/>
+      <w:lvlText w:val="%4."/>
+      <w:lvlJc w:val="left"/>
+      <w:pPr>
+        <w:ind w:left="2880" w:hanging="360"/>
+      </w:pPr>
+    </w:lvl>
+    <w:lvl w:ilvl="4" w:tplc="04090019" w:tentative="1">
+      <w:start w:val="1"/>
+      <w:numFmt w:val="lowerLetter"/>
+      <w:lvlText w:val="%5."/>
+      <w:lvlJc w:val="left"/>
+      <w:pPr>
+        <w:ind w:left="3600" w:hanging="360"/>
+      </w:pPr>
+    </w:lvl>
+    <w:lvl w:ilvl="5" w:tplc="0409001B" w:tentative="1">
+      <w:start w:val="1"/>
+      <w:numFmt w:val="lowerRoman"/>
+      <w:lvlText w:val="%6."/>
+      <w:lvlJc w:val="right"/>
+      <w:pPr>
+        <w:ind w:left="4320" w:hanging="180"/>
+      </w:pPr>
+    </w:lvl>
+    <w:lvl w:ilvl="6" w:tplc="0409000F" w:tentative="1">
+      <w:start w:val="1"/>
+      <w:numFmt w:val="decimal"/>
+      <w:lvlText w:val="%7."/>
+      <w:lvlJc w:val="left"/>
+      <w:pPr>
+        <w:ind w:left="5040" w:hanging="360"/>
+      </w:pPr>
+    </w:lvl>
+    <w:lvl w:ilvl="7" w:tplc="04090019" w:tentative="1">
+      <w:start w:val="1"/>
+      <w:numFmt w:val="lowerLetter"/>
+      <w:lvlText w:val="%8."/>
+      <w:lvlJc w:val="left"/>
+      <w:pPr>
+        <w:ind w:left="5760" w:hanging="360"/>
+      </w:pPr>
+    </w:lvl>
+    <w:lvl w:ilvl="8" w:tplc="0409001B" w:tentative="1">
+      <w:start w:val="1"/>
+      <w:numFmt w:val="lowerRoman"/>
+      <w:lvlText w:val="%9."/>
+      <w:lvlJc w:val="right"/>
+      <w:pPr>
+        <w:ind w:left="6480" w:hanging="180"/>
+      </w:pPr>
+    </w:lvl>
+  </w:abstractNum>
+  <w:abstractNum w:abstractNumId="2">
+    <w:nsid w:val="599C7472"/>
+    <w:multiLevelType w:val="hybridMultilevel"/>
+    <w:tmpl w:val="FA4494A0"/>
+    <w:lvl w:ilvl="0" w:tplc="0409000F">
+      <w:start w:val="1"/>
+      <w:numFmt w:val="decimal"/>
+      <w:lvlText w:val="%1."/>
+      <w:lvlJc w:val="left"/>
+      <w:pPr>
+        <w:ind w:left="720" w:hanging="360"/>
+      </w:pPr>
+      <w:rPr>
+        <w:rFonts w:hint="default"/>
+      </w:rPr>
+    </w:lvl>
+    <w:lvl w:ilvl="1" w:tplc="04090019" w:tentative="1">
+      <w:start w:val="1"/>
+      <w:numFmt w:val="lowerLetter"/>
+      <w:lvlText w:val="%2."/>
+      <w:lvlJc w:val="left"/>
+      <w:pPr>
+        <w:ind w:left="1440" w:hanging="360"/>
+      </w:pPr>
+    </w:lvl>
+    <w:lvl w:ilvl="2" w:tplc="0409001B" w:tentative="1">
+      <w:start w:val="1"/>
+      <w:numFmt w:val="lowerRoman"/>
+      <w:lvlText w:val="%3."/>
+      <w:lvlJc w:val="right"/>
+      <w:pPr>
+        <w:ind w:left="2160" w:hanging="180"/>
+      </w:pPr>
+    </w:lvl>
+    <w:lvl w:ilvl="3" w:tplc="0409000F" w:tentative="1">
+      <w:start w:val="1"/>
+      <w:numFmt w:val="decimal"/>
+      <w:lvlText w:val="%4."/>
+      <w:lvlJc w:val="left"/>
+      <w:pPr>
+        <w:ind w:left="2880" w:hanging="360"/>
+      </w:pPr>
+    </w:lvl>
+    <w:lvl w:ilvl="4" w:tplc="04090019" w:tentative="1">
+      <w:start w:val="1"/>
+      <w:numFmt w:val="lowerLetter"/>
+      <w:lvlText w:val="%5."/>
+      <w:lvlJc w:val="left"/>
+      <w:pPr>
+        <w:ind w:left="3600" w:hanging="360"/>
+      </w:pPr>
+    </w:lvl>
+    <w:lvl w:ilvl="5" w:tplc="0409001B" w:tentative="1">
+      <w:start w:val="1"/>
+      <w:numFmt w:val="lowerRoman"/>
+      <w:lvlText w:val="%6."/>
+      <w:lvlJc w:val="right"/>
+      <w:pPr>
+        <w:ind w:left="4320" w:hanging="180"/>
+      </w:pPr>
+    </w:lvl>
+    <w:lvl w:ilvl="6" w:tplc="0409000F" w:tentative="1">
+      <w:start w:val="1"/>
+      <w:numFmt w:val="decimal"/>
+      <w:lvlText w:val="%7."/>
+      <w:lvlJc w:val="left"/>
+      <w:pPr>
+        <w:ind w:left="5040" w:hanging="360"/>
+      </w:pPr>
+    </w:lvl>
+    <w:lvl w:ilvl="7" w:tplc="04090019" w:tentative="1">
+      <w:start w:val="1"/>
+      <w:numFmt w:val="lowerLetter"/>
+      <w:lvlText w:val="%8."/>
+      <w:lvlJc w:val="left"/>
+      <w:pPr>
+        <w:ind w:left="5760" w:hanging="360"/>
+      </w:pPr>
+    </w:lvl>
+    <w:lvl w:ilvl="8" w:tplc="0409001B" w:tentative="1">
+      <w:start w:val="1"/>
+      <w:numFmt w:val="lowerRoman"/>
+      <w:lvlText w:val="%9."/>
+      <w:lvlJc w:val="right"/>
+      <w:pPr>
+        <w:ind w:left="6480" w:hanging="180"/>
+      </w:pPr>
+    </w:lvl>
+  </w:abstractNum>
+  <w:abstractNum w:abstractNumId="3">
     <w:nsid w:val="65D86BCB"/>
     <w:multiLevelType w:val="hybridMultilevel"/>
     <w:tmpl w:val="4CEE9B82"/>
@@ -466,10 +1100,16 @@
     </w:lvl>
   </w:abstractNum>
   <w:num w:numId="1">
-    <w:abstractNumId w:val="1"/>
+    <w:abstractNumId w:val="3"/>
   </w:num>
   <w:num w:numId="2">
     <w:abstractNumId w:val="0"/>
+  </w:num>
+  <w:num w:numId="3">
+    <w:abstractNumId w:val="2"/>
+  </w:num>
+  <w:num w:numId="4">
+    <w:abstractNumId w:val="1"/>
   </w:num>
 </w:numbering>
 </file>

</xml_diff>